<commit_message>
Sprint Report Updated (3 May)
</commit_message>
<xml_diff>
--- a/Sprint Reports/Sprint Report 03May2018 (Acxell).docx
+++ b/Sprint Reports/Sprint Report 03May2018 (Acxell).docx
@@ -228,7 +228,13 @@
               <w:rPr>
                 <w:sz w:val="26"/>
               </w:rPr>
-              <w:t>19/04/2018</w:t>
+              <w:t>26</w:t>
+            </w:r>
+            <w:r>
+              <w:rPr>
+                <w:sz w:val="26"/>
+              </w:rPr>
+              <w:t>/04/2018</w:t>
             </w:r>
           </w:p>
         </w:tc>
@@ -269,7 +275,7 @@
               <w:rPr>
                 <w:sz w:val="26"/>
               </w:rPr>
-              <w:t>26/04/2018</w:t>
+              <w:t>03/05/2018</w:t>
             </w:r>
           </w:p>
         </w:tc>
@@ -342,7 +348,7 @@
               <w:rPr>
                 <w:sz w:val="26"/>
               </w:rPr>
-              <w:t>7</w:t>
+              <w:t>5</w:t>
             </w:r>
           </w:p>
         </w:tc>
@@ -525,6 +531,8 @@
               </w:rPr>
               <w:t>TBC</w:t>
             </w:r>
+            <w:bookmarkStart w:id="0" w:name="_GoBack"/>
+            <w:bookmarkEnd w:id="0"/>
           </w:p>
         </w:tc>
       </w:tr>
@@ -1742,9 +1750,6 @@
             <w:pPr>
               <w:jc w:val="center"/>
             </w:pPr>
-            <w:r>
-              <w:t>Yes</w:t>
-            </w:r>
           </w:p>
         </w:tc>
       </w:tr>
@@ -2303,8 +2308,6 @@
             <w:r>
               <w:t>4</w:t>
             </w:r>
-            <w:bookmarkStart w:id="0" w:name="_GoBack"/>
-            <w:bookmarkEnd w:id="0"/>
           </w:p>
         </w:tc>
         <w:tc>
@@ -2335,9 +2338,6 @@
             <w:pPr>
               <w:jc w:val="center"/>
             </w:pPr>
-            <w:r>
-              <w:t>Yes</w:t>
-            </w:r>
           </w:p>
         </w:tc>
       </w:tr>
@@ -2379,9 +2379,6 @@
             <w:pPr>
               <w:jc w:val="center"/>
             </w:pPr>
-            <w:r>
-              <w:t>Yes</w:t>
-            </w:r>
           </w:p>
         </w:tc>
       </w:tr>
@@ -2957,16 +2954,7 @@
           <w:tcPr>
             <w:tcW w:w="9242" w:type="dxa"/>
           </w:tcPr>
-          <w:p>
-            <w:proofErr w:type="spellStart"/>
-            <w:r>
-              <w:t>Acxell’s</w:t>
-            </w:r>
-            <w:proofErr w:type="spellEnd"/>
-            <w:r>
-              <w:t xml:space="preserve"> ship design</w:t>
-            </w:r>
-          </w:p>
+          <w:p/>
         </w:tc>
       </w:tr>
       <w:tr>
@@ -2974,11 +2962,7 @@
           <w:tcPr>
             <w:tcW w:w="9242" w:type="dxa"/>
           </w:tcPr>
-          <w:p>
-            <w:r>
-              <w:t>First wave of Shrimps with updated coding and bug fixes</w:t>
-            </w:r>
-          </w:p>
+          <w:p/>
         </w:tc>
       </w:tr>
       <w:tr>
@@ -3041,16 +3025,7 @@
           <w:tcPr>
             <w:tcW w:w="9242" w:type="dxa"/>
           </w:tcPr>
-          <w:p>
-            <w:proofErr w:type="spellStart"/>
-            <w:r>
-              <w:t>Acxell</w:t>
-            </w:r>
-            <w:proofErr w:type="spellEnd"/>
-            <w:r>
-              <w:t xml:space="preserve"> fixed the albedo for the Plane to have a more creative and original icon</w:t>
-            </w:r>
-          </w:p>
+          <w:p/>
         </w:tc>
       </w:tr>
       <w:tr>
@@ -3058,11 +3033,7 @@
           <w:tcPr>
             <w:tcW w:w="9242" w:type="dxa"/>
           </w:tcPr>
-          <w:p>
-            <w:r>
-              <w:t>Re-designed how the spawning of enemies are done through code – required for implementing the wave patterns</w:t>
-            </w:r>
-          </w:p>
+          <w:p/>
         </w:tc>
       </w:tr>
       <w:tr>
@@ -3070,11 +3041,7 @@
           <w:tcPr>
             <w:tcW w:w="9242" w:type="dxa"/>
           </w:tcPr>
-          <w:p>
-            <w:r>
-              <w:t>Changed the shield to wrap around the Plane model instead of an orb</w:t>
-            </w:r>
-          </w:p>
+          <w:p/>
         </w:tc>
       </w:tr>
       <w:tr>
@@ -3161,7 +3128,7 @@
               <w:rPr>
                 <w:sz w:val="26"/>
               </w:rPr>
-              <w:t>3</w:t>
+              <w:t>1</w:t>
             </w:r>
           </w:p>
         </w:tc>
@@ -4104,7 +4071,7 @@
 </file>
 
 <file path=customXml/itemProps1.xml><?xml version="1.0" encoding="utf-8"?>
-<ds:datastoreItem xmlns:ds="http://schemas.openxmlformats.org/officeDocument/2006/customXml" ds:itemID="{253E186D-D1A6-48C1-B22E-F4CEA0AFCC48}">
+<ds:datastoreItem xmlns:ds="http://schemas.openxmlformats.org/officeDocument/2006/customXml" ds:itemID="{516E44CD-5B1B-4728-8949-EE5270F338D7}">
   <ds:schemaRefs>
     <ds:schemaRef ds:uri="http://schemas.openxmlformats.org/officeDocument/2006/bibliography"/>
   </ds:schemaRefs>

</xml_diff>